<commit_message>
New translations Menu-Languages.docx (Nigerian Pidgin)
</commit_message>
<xml_diff>
--- a/done/Nigerian Pidgin/Menu-Languages.docx
+++ b/done/Nigerian Pidgin/Menu-Languages.docx
@@ -50,6 +50,27 @@
         <w:spacing w:after="0" w:line="240" w:lineRule="auto"/>
         <w:ind w:left="360"/>
         <w:rPr>
+          <w:rFonts w:ascii="Arial" w:eastAsia="Times New Roman" w:hAnsi="Arial" w:cs="Arial"/>
+          <w:color w:val="000000"/>
+          <w:sz w:val="24"/>
+          <w:szCs w:val="24"/>
+        </w:rPr>
+      </w:pPr>
+      <w:r>
+        <w:rPr>
+          <w:rFonts w:ascii="Arial" w:hAnsi="Arial" w:cs="Arial" w:eastAsia="Times New Roman"/>
+          <w:color w:val="000000"/>
+          <w:sz w:val="24"/>
+          <w:szCs w:val="24"/>
+        </w:rPr>
+        <w:t xml:space="preserve">What is SmartCash?</w:t>
+      </w:r>
+    </w:p>
+    <w:p>
+      <w:pPr>
+        <w:spacing w:after="0" w:line="240" w:lineRule="auto"/>
+        <w:ind w:left="360"/>
+        <w:rPr>
           <w:rFonts w:ascii="Times New Roman" w:eastAsia="Times New Roman" w:hAnsi="Times New Roman" w:cs="Times New Roman"/>
           <w:sz w:val="24"/>
           <w:szCs w:val="24"/>
@@ -57,12 +78,12 @@
       </w:pPr>
       <w:r>
         <w:rPr>
-          <w:rFonts w:ascii="Arial" w:hAnsi="Arial" w:cs="Arial" w:eastAsia="Times New Roman"/>
-          <w:color w:val="000000"/>
-          <w:sz w:val="24"/>
-          <w:szCs w:val="24"/>
-        </w:rPr>
-        <w:t xml:space="preserve">What is SmartCash?</w:t>
+          <w:rFonts w:ascii="Times New Roman" w:hAnsi="Times New Roman" w:cs="Times New Roman" w:eastAsia="Times New Roman"/>
+          <w:sz w:val="24"/>
+          <w:szCs w:val="24"/>
+        </w:rPr>
+        <w:tab/>
+        <w:t>Brochure/Whitepaper</w:t>
       </w:r>
     </w:p>
     <w:p>
@@ -70,6 +91,75 @@
         <w:spacing w:after="0" w:line="240" w:lineRule="auto"/>
         <w:ind w:left="360"/>
         <w:rPr>
+          <w:rFonts w:ascii="Times New Roman" w:eastAsia="Times New Roman" w:hAnsi="Times New Roman" w:cs="Times New Roman"/>
+          <w:sz w:val="24"/>
+          <w:szCs w:val="24"/>
+        </w:rPr>
+      </w:pPr>
+      <w:r>
+        <w:rPr>
+          <w:rFonts w:ascii="Arial" w:hAnsi="Arial" w:cs="Arial" w:eastAsia="Times New Roman"/>
+          <w:color w:val="4472C4"/>
+          <w:sz w:val="24"/>
+          <w:szCs w:val="24"/>
+          <w:shd w:val="clear" w:color="auto" w:fill="FFFFFF"/>
+        </w:rPr>
+        <w:tab/>
+      </w:r>
+      <w:r>
+        <w:rPr>
+          <w:rFonts w:ascii="Arial" w:hAnsi="Arial" w:cs="Arial" w:eastAsia="Times New Roman"/>
+          <w:color w:val="000000"/>
+          <w:sz w:val="24"/>
+          <w:szCs w:val="24"/>
+          <w:shd w:val="clear" w:color="auto" w:fill="FFFFFF"/>
+        </w:rPr>
+        <w:t>SmartRewards</w:t>
+      </w:r>
+      <w:r>
+        <w:rPr>
+          <w:rFonts w:ascii="Arial" w:hAnsi="Arial" w:cs="Arial" w:eastAsia="Times New Roman"/>
+          <w:color w:val="4472C4"/>
+          <w:sz w:val="24"/>
+          <w:szCs w:val="24"/>
+          <w:shd w:val="clear" w:color="auto" w:fill="FFFFFF"/>
+        </w:rPr>
+        <w:t xml:space="preserve"> </w:t>
+      </w:r>
+    </w:p>
+    <w:p>
+      <w:pPr>
+        <w:spacing w:after="0" w:line="240" w:lineRule="auto"/>
+        <w:rPr>
+          <w:rFonts w:ascii="Arial" w:eastAsia="Times New Roman" w:hAnsi="Arial" w:cs="Arial"/>
+          <w:color w:val="000000"/>
+          <w:sz w:val="24"/>
+          <w:szCs w:val="24"/>
+        </w:rPr>
+      </w:pPr>
+      <w:r>
+        <w:rPr>
+          <w:rFonts w:ascii="Times New Roman" w:hAnsi="Times New Roman" w:cs="Times New Roman" w:eastAsia="Times New Roman"/>
+          <w:sz w:val="24"/>
+          <w:szCs w:val="24"/>
+        </w:rPr>
+        <w:tab/>
+      </w:r>
+      <w:r>
+        <w:rPr>
+          <w:rFonts w:ascii="Arial" w:hAnsi="Arial" w:cs="Arial" w:eastAsia="Times New Roman"/>
+          <w:color w:val="000000"/>
+          <w:sz w:val="24"/>
+          <w:szCs w:val="24"/>
+        </w:rPr>
+        <w:t>SmartNodes</w:t>
+      </w:r>
+    </w:p>
+    <w:p>
+      <w:pPr>
+        <w:spacing w:after="0" w:line="240" w:lineRule="auto"/>
+        <w:ind w:left="360"/>
+        <w:rPr>
           <w:rFonts w:ascii="Arial" w:eastAsia="Times New Roman" w:hAnsi="Arial" w:cs="Arial"/>
           <w:color w:val="000000"/>
           <w:sz w:val="24"/>
@@ -172,6 +262,37 @@
         <w:spacing w:after="0" w:line="240" w:lineRule="auto"/>
         <w:ind w:left="360"/>
         <w:rPr>
+          <w:rFonts w:ascii="Arial" w:eastAsia="Times New Roman" w:hAnsi="Arial" w:cs="Arial"/>
+          <w:color w:val="000000"/>
+          <w:sz w:val="24"/>
+          <w:szCs w:val="24"/>
+        </w:rPr>
+      </w:pPr>
+      <w:r>
+        <w:rPr>
+          <w:rFonts w:ascii="Arial" w:hAnsi="Arial" w:cs="Arial" w:eastAsia="Times New Roman"/>
+          <w:color w:val="4472C4"/>
+          <w:sz w:val="24"/>
+          <w:szCs w:val="24"/>
+          <w:shd w:val="clear" w:color="auto" w:fill="FFFFFF"/>
+        </w:rPr>
+        <w:tab/>
+      </w:r>
+      <w:r>
+        <w:rPr>
+          <w:rFonts w:ascii="Arial" w:hAnsi="Arial" w:cs="Arial" w:eastAsia="Times New Roman"/>
+          <w:color w:val="000000"/>
+          <w:sz w:val="24"/>
+          <w:szCs w:val="24"/>
+        </w:rPr>
+        <w:t xml:space="preserve">SmartHive Voting</w:t>
+      </w:r>
+    </w:p>
+    <w:p>
+      <w:pPr>
+        <w:spacing w:after="0" w:line="240" w:lineRule="auto"/>
+        <w:ind w:left="360"/>
+        <w:rPr>
           <w:rFonts w:ascii="Times New Roman" w:eastAsia="Times New Roman" w:hAnsi="Times New Roman" w:cs="Times New Roman"/>
           <w:sz w:val="24"/>
           <w:szCs w:val="24"/>
@@ -179,6 +300,142 @@
       </w:pPr>
       <w:r>
         <w:rPr>
+          <w:rFonts w:ascii="Times New Roman" w:hAnsi="Times New Roman" w:cs="Times New Roman" w:eastAsia="Times New Roman"/>
+          <w:sz w:val="24"/>
+          <w:szCs w:val="24"/>
+        </w:rPr>
+        <w:tab/>
+        <w:t xml:space="preserve">Publications Archive</w:t>
+      </w:r>
+    </w:p>
+    <w:p>
+      <w:pPr>
+        <w:spacing w:after="0" w:line="240" w:lineRule="auto"/>
+        <w:rPr>
+          <w:rFonts w:ascii="Times New Roman" w:eastAsia="Times New Roman" w:hAnsi="Times New Roman" w:cs="Times New Roman"/>
+          <w:sz w:val="24"/>
+          <w:szCs w:val="24"/>
+        </w:rPr>
+      </w:pPr>
+    </w:p>
+    <w:p>
+      <w:pPr>
+        <w:spacing w:after="0" w:line="240" w:lineRule="auto"/>
+        <w:ind w:left="360"/>
+        <w:rPr>
+          <w:rFonts w:ascii="Arial" w:eastAsia="Times New Roman" w:hAnsi="Arial" w:cs="Arial"/>
+          <w:color w:val="000000"/>
+          <w:sz w:val="24"/>
+          <w:szCs w:val="24"/>
+        </w:rPr>
+      </w:pPr>
+      <w:r>
+        <w:rPr>
+          <w:rFonts w:ascii="Arial" w:hAnsi="Arial" w:cs="Arial" w:eastAsia="Times New Roman"/>
+          <w:color w:val="000000"/>
+          <w:sz w:val="24"/>
+          <w:szCs w:val="24"/>
+        </w:rPr>
+        <w:t>Meetup</w:t>
+      </w:r>
+    </w:p>
+    <w:p>
+      <w:pPr>
+        <w:spacing w:after="0" w:line="240" w:lineRule="auto"/>
+        <w:ind w:left="360"/>
+        <w:rPr>
+          <w:rFonts w:ascii="Arial" w:eastAsia="Times New Roman" w:hAnsi="Arial" w:cs="Arial"/>
+          <w:color w:val="000000"/>
+          <w:sz w:val="24"/>
+          <w:szCs w:val="24"/>
+        </w:rPr>
+      </w:pPr>
+      <w:r>
+        <w:rPr>
+          <w:rFonts w:ascii="Arial" w:hAnsi="Arial" w:cs="Arial" w:eastAsia="Times New Roman"/>
+          <w:color w:val="000000"/>
+          <w:sz w:val="24"/>
+          <w:szCs w:val="24"/>
+        </w:rPr>
+        <w:t>Businesses</w:t>
+      </w:r>
+    </w:p>
+    <w:p>
+      <w:pPr>
+        <w:spacing w:after="0" w:line="240" w:lineRule="auto"/>
+        <w:ind w:left="360"/>
+        <w:rPr>
+          <w:rFonts w:ascii="Arial" w:eastAsia="Times New Roman" w:hAnsi="Arial" w:cs="Arial"/>
+          <w:color w:val="000000"/>
+          <w:sz w:val="24"/>
+          <w:szCs w:val="24"/>
+        </w:rPr>
+      </w:pPr>
+      <w:r>
+        <w:rPr>
+          <w:rFonts w:ascii="Arial" w:hAnsi="Arial" w:cs="Arial" w:eastAsia="Times New Roman"/>
+          <w:color w:val="000000"/>
+          <w:sz w:val="24"/>
+          <w:szCs w:val="24"/>
+        </w:rPr>
+        <w:tab/>
+        <w:t xml:space="preserve">Benefit for Merchants</w:t>
+      </w:r>
+    </w:p>
+    <w:p>
+      <w:pPr>
+        <w:spacing w:after="0" w:line="240" w:lineRule="auto"/>
+        <w:ind w:left="360"/>
+        <w:rPr>
+          <w:rFonts w:ascii="Arial" w:eastAsia="Times New Roman" w:hAnsi="Arial" w:cs="Arial"/>
+          <w:color w:val="000000"/>
+          <w:sz w:val="24"/>
+          <w:szCs w:val="24"/>
+        </w:rPr>
+      </w:pPr>
+      <w:r>
+        <w:rPr>
+          <w:rFonts w:ascii="Arial" w:hAnsi="Arial" w:cs="Arial" w:eastAsia="Times New Roman"/>
+          <w:color w:val="000000"/>
+          <w:sz w:val="24"/>
+          <w:szCs w:val="24"/>
+        </w:rPr>
+        <w:t>SmartCard</w:t>
+      </w:r>
+    </w:p>
+    <w:p>
+      <w:pPr>
+        <w:spacing w:after="0" w:line="240" w:lineRule="auto"/>
+        <w:ind w:left="360"/>
+        <w:rPr>
+          <w:rFonts w:ascii="Times New Roman" w:eastAsia="Times New Roman" w:hAnsi="Times New Roman" w:cs="Times New Roman"/>
+          <w:sz w:val="24"/>
+          <w:szCs w:val="24"/>
+        </w:rPr>
+      </w:pPr>
+      <w:r>
+        <w:rPr>
+          <w:rFonts w:ascii="Arial" w:hAnsi="Arial" w:cs="Arial" w:eastAsia="Times New Roman"/>
+          <w:color w:val="000000"/>
+          <w:sz w:val="24"/>
+          <w:szCs w:val="24"/>
+        </w:rPr>
+        <w:t>Resources</w:t>
+      </w:r>
+    </w:p>
+    <w:p>
+      <w:pPr>
+        <w:spacing w:after="0" w:line="240" w:lineRule="auto"/>
+        <w:ind w:left="360"/>
+        <w:rPr>
+          <w:rFonts w:ascii="Arial" w:eastAsia="Times New Roman" w:hAnsi="Arial" w:cs="Arial"/>
+          <w:color w:val="000000"/>
+          <w:sz w:val="24"/>
+          <w:szCs w:val="24"/>
+        </w:rPr>
+      </w:pPr>
+      <w:r>
+        <w:rPr>
           <w:rFonts w:ascii="Arial" w:hAnsi="Arial" w:cs="Arial" w:eastAsia="Times New Roman"/>
           <w:color w:val="4472C4"/>
           <w:sz w:val="24"/>
@@ -194,18 +451,60 @@
           <w:sz w:val="24"/>
           <w:szCs w:val="24"/>
         </w:rPr>
-        <w:t xml:space="preserve">SmartHive Voting</w:t>
-      </w:r>
-    </w:p>
-    <w:p>
-      <w:pPr>
-        <w:spacing w:after="0" w:line="240" w:lineRule="auto"/>
+        <w:t xml:space="preserve">Insight Explorer</w:t>
+      </w:r>
+    </w:p>
+    <w:p>
+      <w:pPr>
+        <w:spacing w:after="0" w:line="240" w:lineRule="auto"/>
+        <w:ind w:left="360"/>
+        <w:rPr>
+          <w:rFonts w:ascii="Arial" w:eastAsia="Times New Roman" w:hAnsi="Arial" w:cs="Arial"/>
+          <w:color w:val="000000"/>
+          <w:sz w:val="24"/>
+          <w:szCs w:val="24"/>
+        </w:rPr>
+      </w:pPr>
+      <w:r>
+        <w:rPr>
+          <w:rFonts w:ascii="Arial" w:hAnsi="Arial" w:cs="Arial" w:eastAsia="Times New Roman"/>
+          <w:color w:val="4472C4"/>
+          <w:sz w:val="24"/>
+          <w:szCs w:val="24"/>
+          <w:shd w:val="clear" w:color="auto" w:fill="FFFFFF"/>
+        </w:rPr>
+        <w:tab/>
+      </w:r>
+      <w:r>
+        <w:rPr>
+          <w:rFonts w:ascii="Arial" w:hAnsi="Arial" w:cs="Arial" w:eastAsia="Times New Roman"/>
+          <w:color w:val="000000"/>
+          <w:sz w:val="24"/>
+          <w:szCs w:val="24"/>
+        </w:rPr>
+        <w:t xml:space="preserve">Pool overview</w:t>
+      </w:r>
+    </w:p>
+    <w:p>
+      <w:pPr>
+        <w:spacing w:after="0" w:line="240" w:lineRule="auto"/>
+        <w:ind w:left="360" w:firstLine="360"/>
         <w:rPr>
           <w:rFonts w:ascii="Times New Roman" w:eastAsia="Times New Roman" w:hAnsi="Times New Roman" w:cs="Times New Roman"/>
           <w:sz w:val="24"/>
           <w:szCs w:val="24"/>
         </w:rPr>
       </w:pPr>
+      <w:r>
+        <w:rPr>
+          <w:rFonts w:ascii="Arial" w:hAnsi="Arial" w:cs="Arial" w:eastAsia="Times New Roman"/>
+          <w:color w:val="222222"/>
+          <w:sz w:val="24"/>
+          <w:szCs w:val="24"/>
+          <w:shd w:val="clear" w:color="auto" w:fill="FFFFFF"/>
+        </w:rPr>
+        <w:t>Github</w:t>
+      </w:r>
     </w:p>
     <w:p>
       <w:pPr>
@@ -225,7 +524,8 @@
           <w:sz w:val="24"/>
           <w:szCs w:val="24"/>
         </w:rPr>
-        <w:t>Meetup</w:t>
+        <w:tab/>
+        <w:t>Services</w:t>
       </w:r>
     </w:p>
     <w:p>
@@ -246,7 +546,8 @@
           <w:sz w:val="24"/>
           <w:szCs w:val="24"/>
         </w:rPr>
-        <w:t>SmartNodes</w:t>
+        <w:tab/>
+        <w:t>Projects</w:t>
       </w:r>
     </w:p>
     <w:p>
@@ -268,7 +569,27 @@
           <w:szCs w:val="24"/>
         </w:rPr>
         <w:tab/>
-        <w:t xml:space="preserve">Smart Hosting</w:t>
+        <w:t>Exchanges</w:t>
+      </w:r>
+    </w:p>
+    <w:p>
+      <w:pPr>
+        <w:spacing w:after="0" w:line="240" w:lineRule="auto"/>
+        <w:ind w:left="360" w:firstLine="360"/>
+        <w:rPr>
+          <w:rFonts w:ascii="Times New Roman" w:eastAsia="Times New Roman" w:hAnsi="Times New Roman" w:cs="Times New Roman"/>
+          <w:sz w:val="24"/>
+          <w:szCs w:val="24"/>
+        </w:rPr>
+      </w:pPr>
+      <w:r>
+        <w:rPr>
+          <w:rFonts w:ascii="Arial" w:hAnsi="Arial" w:cs="Arial" w:eastAsia="Times New Roman"/>
+          <w:color w:val="000000"/>
+          <w:sz w:val="24"/>
+          <w:szCs w:val="24"/>
+        </w:rPr>
+        <w:t>Graphics</w:t>
       </w:r>
     </w:p>
     <w:p>
@@ -276,20 +597,20 @@
         <w:spacing w:after="0" w:line="240" w:lineRule="auto"/>
         <w:ind w:left="360"/>
         <w:rPr>
-          <w:rFonts w:ascii="Arial" w:eastAsia="Times New Roman" w:hAnsi="Arial" w:cs="Arial"/>
-          <w:color w:val="000000"/>
-          <w:sz w:val="24"/>
-          <w:szCs w:val="24"/>
-        </w:rPr>
-      </w:pPr>
-      <w:r>
-        <w:rPr>
-          <w:rFonts w:ascii="Arial" w:hAnsi="Arial" w:cs="Arial" w:eastAsia="Times New Roman"/>
-          <w:color w:val="000000"/>
-          <w:sz w:val="24"/>
-          <w:szCs w:val="24"/>
-        </w:rPr>
-        <w:t>Business</w:t>
+          <w:rFonts w:ascii="Times New Roman" w:eastAsia="Times New Roman" w:hAnsi="Times New Roman" w:cs="Times New Roman"/>
+          <w:sz w:val="24"/>
+          <w:szCs w:val="24"/>
+        </w:rPr>
+      </w:pPr>
+      <w:r>
+        <w:rPr>
+          <w:rFonts w:ascii="Arial" w:hAnsi="Arial" w:cs="Arial" w:eastAsia="Times New Roman"/>
+          <w:color w:val="000000"/>
+          <w:sz w:val="24"/>
+          <w:szCs w:val="24"/>
+          <w:shd w:val="clear" w:color="auto" w:fill="FFFFFF"/>
+        </w:rPr>
+        <w:t>News</w:t>
       </w:r>
     </w:p>
     <w:p>
@@ -297,507 +618,136 @@
         <w:spacing w:after="0" w:line="240" w:lineRule="auto"/>
         <w:ind w:left="360"/>
         <w:rPr>
-          <w:rFonts w:ascii="Arial" w:eastAsia="Times New Roman" w:hAnsi="Arial" w:cs="Arial"/>
-          <w:color w:val="000000"/>
-          <w:sz w:val="24"/>
-          <w:szCs w:val="24"/>
-        </w:rPr>
-      </w:pPr>
-      <w:r>
-        <w:rPr>
-          <w:rFonts w:ascii="Arial" w:hAnsi="Arial" w:cs="Arial" w:eastAsia="Times New Roman"/>
-          <w:color w:val="000000"/>
+          <w:rFonts w:ascii="Times New Roman" w:eastAsia="Times New Roman" w:hAnsi="Times New Roman" w:cs="Times New Roman"/>
+          <w:sz w:val="24"/>
+          <w:szCs w:val="24"/>
+        </w:rPr>
+      </w:pPr>
+      <w:r>
+        <w:rPr>
+          <w:rFonts w:ascii="Arial" w:hAnsi="Arial" w:cs="Arial" w:eastAsia="Times New Roman"/>
+          <w:color w:val="4472C4"/>
+          <w:sz w:val="24"/>
+          <w:szCs w:val="24"/>
+          <w:shd w:val="clear" w:color="auto" w:fill="FFFFFF"/>
+        </w:rPr>
+        <w:tab/>
+      </w:r>
+      <w:r>
+        <w:rPr>
+          <w:rFonts w:ascii="Arial" w:hAnsi="Arial" w:cs="Arial" w:eastAsia="Times New Roman"/>
+          <w:color w:val="222222"/>
+          <w:sz w:val="24"/>
+          <w:szCs w:val="24"/>
+          <w:shd w:val="clear" w:color="auto" w:fill="FFFFFF"/>
+        </w:rPr>
+        <w:t>Events</w:t>
+      </w:r>
+    </w:p>
+    <w:p>
+      <w:pPr>
+        <w:spacing w:after="0" w:line="240" w:lineRule="auto"/>
+        <w:ind w:left="360"/>
+        <w:rPr>
+          <w:rFonts w:ascii="Times New Roman" w:eastAsia="Times New Roman" w:hAnsi="Times New Roman" w:cs="Times New Roman"/>
+          <w:sz w:val="24"/>
+          <w:szCs w:val="24"/>
+        </w:rPr>
+      </w:pPr>
+      <w:r>
+        <w:rPr>
+          <w:rFonts w:ascii="Arial" w:hAnsi="Arial" w:cs="Arial" w:eastAsia="Times New Roman"/>
+          <w:color w:val="000000"/>
+          <w:sz w:val="24"/>
+          <w:szCs w:val="24"/>
+          <w:shd w:val="clear" w:color="auto" w:fill="FFFFFF"/>
+        </w:rPr>
+        <w:t xml:space="preserve">Get SmartCash</w:t>
+      </w:r>
+    </w:p>
+    <w:p>
+      <w:pPr>
+        <w:spacing w:after="0" w:line="240" w:lineRule="auto"/>
+        <w:ind w:left="360"/>
+        <w:rPr>
+          <w:rFonts w:ascii="Arial" w:eastAsia="Times New Roman" w:hAnsi="Arial" w:cs="Arial"/>
+          <w:color w:val="000000"/>
+          <w:sz w:val="24"/>
+          <w:szCs w:val="24"/>
+          <w:shd w:val="clear" w:color="auto" w:fill="FFFFFF"/>
+        </w:rPr>
+      </w:pPr>
+      <w:r>
+        <w:rPr>
+          <w:rFonts w:ascii="Arial" w:hAnsi="Arial" w:cs="Arial" w:eastAsia="Times New Roman"/>
+          <w:color w:val="000000"/>
+          <w:sz w:val="24"/>
+          <w:szCs w:val="24"/>
+          <w:shd w:val="clear" w:color="auto" w:fill="FFFFFF"/>
+        </w:rPr>
+        <w:t>Wallets</w:t>
+      </w:r>
+    </w:p>
+    <w:p>
+      <w:pPr>
+        <w:spacing w:after="0" w:line="240" w:lineRule="auto"/>
+        <w:ind w:left="360"/>
+        <w:rPr>
+          <w:rFonts w:ascii="Times New Roman" w:eastAsia="Times New Roman" w:hAnsi="Times New Roman" w:cs="Times New Roman"/>
+          <w:sz w:val="24"/>
+          <w:szCs w:val="24"/>
+        </w:rPr>
+      </w:pPr>
+      <w:r>
+        <w:rPr>
+          <w:rFonts w:ascii="Times New Roman" w:hAnsi="Times New Roman" w:cs="Times New Roman" w:eastAsia="Times New Roman"/>
+          <w:sz w:val="24"/>
+          <w:szCs w:val="24"/>
+        </w:rPr>
+        <w:tab/>
+        <w:t xml:space="preserve">Mobile Wallet</w:t>
+      </w:r>
+    </w:p>
+    <w:p>
+      <w:pPr>
+        <w:spacing w:after="0" w:line="240" w:lineRule="auto"/>
+        <w:ind w:left="360" w:firstLine="360"/>
+        <w:rPr>
+          <w:rFonts w:ascii="Arial" w:eastAsia="Times New Roman" w:hAnsi="Arial" w:cs="Arial"/>
+          <w:color w:val="000000"/>
+          <w:sz w:val="24"/>
+          <w:szCs w:val="24"/>
+          <w:shd w:val="clear" w:color="auto" w:fill="FFFFFF"/>
+        </w:rPr>
+      </w:pPr>
+      <w:r>
+        <w:rPr>
+          <w:rFonts w:ascii="Arial" w:hAnsi="Arial" w:cs="Arial" w:eastAsia="Times New Roman"/>
+          <w:color w:val="000000"/>
+          <w:sz w:val="24"/>
+          <w:szCs w:val="24"/>
+          <w:shd w:val="clear" w:color="auto" w:fill="FFFFFF"/>
+        </w:rPr>
+        <w:t xml:space="preserve">Electrum Wallet</w:t>
+      </w:r>
+    </w:p>
+    <w:p>
+      <w:pPr>
+        <w:spacing w:after="0" w:line="240" w:lineRule="auto"/>
+        <w:ind w:left="360" w:firstLine="360"/>
+        <w:rPr>
+          <w:rFonts w:ascii="Times New Roman" w:eastAsia="Times New Roman" w:hAnsi="Times New Roman" w:cs="Times New Roman"/>
+          <w:sz w:val="24"/>
+          <w:szCs w:val="24"/>
+        </w:rPr>
+      </w:pPr>
+      <w:r>
+        <w:rPr>
+          <w:rFonts w:ascii="Times New Roman" w:hAnsi="Times New Roman" w:cs="Times New Roman" w:eastAsia="Times New Roman"/>
           <w:sz w:val="24"/>
           <w:szCs w:val="24"/>
         </w:rPr>
         <w:t>SmartCard</w:t>
-      </w:r>
-    </w:p>
-    <w:p>
-      <w:pPr>
-        <w:spacing w:after="0" w:line="240" w:lineRule="auto"/>
-        <w:ind w:left="360"/>
-        <w:rPr>
-          <w:rFonts w:ascii="Times New Roman" w:eastAsia="Times New Roman" w:hAnsi="Times New Roman" w:cs="Times New Roman"/>
-          <w:sz w:val="24"/>
-          <w:szCs w:val="24"/>
-        </w:rPr>
-      </w:pPr>
-      <w:r>
-        <w:rPr>
-          <w:rFonts w:ascii="Arial" w:hAnsi="Arial" w:cs="Arial" w:eastAsia="Times New Roman"/>
-          <w:color w:val="000000"/>
-          <w:sz w:val="24"/>
-          <w:szCs w:val="24"/>
-        </w:rPr>
-        <w:t>Resources</w:t>
-      </w:r>
-    </w:p>
-    <w:p>
-      <w:pPr>
-        <w:spacing w:after="0" w:line="240" w:lineRule="auto"/>
-        <w:ind w:left="360"/>
-        <w:rPr>
-          <w:rFonts w:ascii="Arial" w:eastAsia="Times New Roman" w:hAnsi="Arial" w:cs="Arial"/>
-          <w:color w:val="000000"/>
-          <w:sz w:val="24"/>
-          <w:szCs w:val="24"/>
-        </w:rPr>
-      </w:pPr>
-      <w:r>
-        <w:rPr>
-          <w:rFonts w:ascii="Arial" w:hAnsi="Arial" w:cs="Arial" w:eastAsia="Times New Roman"/>
-          <w:color w:val="4472C4"/>
-          <w:sz w:val="24"/>
-          <w:szCs w:val="24"/>
-          <w:shd w:val="clear" w:color="auto" w:fill="FFFFFF"/>
-        </w:rPr>
-        <w:tab/>
-      </w:r>
-      <w:r>
-        <w:rPr>
-          <w:rFonts w:ascii="Arial" w:hAnsi="Arial" w:cs="Arial" w:eastAsia="Times New Roman"/>
-          <w:color w:val="000000"/>
-          <w:sz w:val="24"/>
-          <w:szCs w:val="24"/>
-        </w:rPr>
-        <w:t xml:space="preserve">Block Explorer</w:t>
-      </w:r>
-    </w:p>
-    <w:p>
-      <w:pPr>
-        <w:spacing w:after="0" w:line="240" w:lineRule="auto"/>
-        <w:ind w:left="360"/>
-        <w:rPr>
-          <w:rFonts w:ascii="Arial" w:eastAsia="Times New Roman" w:hAnsi="Arial" w:cs="Arial"/>
-          <w:color w:val="000000"/>
-          <w:sz w:val="24"/>
-          <w:szCs w:val="24"/>
-        </w:rPr>
-      </w:pPr>
-      <w:r>
-        <w:rPr>
-          <w:rFonts w:ascii="Arial" w:hAnsi="Arial" w:cs="Arial" w:eastAsia="Times New Roman"/>
-          <w:color w:val="4472C4"/>
-          <w:sz w:val="24"/>
-          <w:szCs w:val="24"/>
-          <w:shd w:val="clear" w:color="auto" w:fill="FFFFFF"/>
-        </w:rPr>
-        <w:tab/>
-      </w:r>
-      <w:r>
-        <w:rPr>
-          <w:rFonts w:ascii="Arial" w:hAnsi="Arial" w:cs="Arial" w:eastAsia="Times New Roman"/>
-          <w:color w:val="000000"/>
-          <w:sz w:val="24"/>
-          <w:szCs w:val="24"/>
-        </w:rPr>
-        <w:t xml:space="preserve">Insight Explorer</w:t>
-      </w:r>
-    </w:p>
-    <w:p>
-      <w:pPr>
-        <w:spacing w:after="0" w:line="240" w:lineRule="auto"/>
-        <w:ind w:left="360"/>
-        <w:rPr>
-          <w:rFonts w:ascii="Arial" w:eastAsia="Times New Roman" w:hAnsi="Arial" w:cs="Arial"/>
-          <w:color w:val="000000"/>
-          <w:sz w:val="24"/>
-          <w:szCs w:val="24"/>
-          <w:shd w:val="clear" w:color="auto" w:fill="FFFFFF"/>
-        </w:rPr>
-      </w:pPr>
-      <w:r>
-        <w:rPr>
-          <w:rFonts w:ascii="Arial" w:hAnsi="Arial" w:cs="Arial" w:eastAsia="Times New Roman"/>
-          <w:color w:val="000000"/>
-          <w:sz w:val="24"/>
-          <w:szCs w:val="24"/>
-          <w:shd w:val="clear" w:color="auto" w:fill="FFFFFF"/>
-        </w:rPr>
-        <w:tab/>
-        <w:t xml:space="preserve">Send Smart by Email</w:t>
-      </w:r>
-    </w:p>
-    <w:p>
-      <w:pPr>
-        <w:spacing w:after="0" w:line="240" w:lineRule="auto"/>
-        <w:ind w:left="360"/>
-        <w:rPr>
-          <w:rFonts w:ascii="Arial" w:eastAsia="Times New Roman" w:hAnsi="Arial" w:cs="Arial"/>
-          <w:color w:val="000000"/>
-          <w:sz w:val="24"/>
-          <w:szCs w:val="24"/>
-        </w:rPr>
-      </w:pPr>
-      <w:r>
-        <w:rPr>
-          <w:rFonts w:ascii="Arial" w:hAnsi="Arial" w:cs="Arial" w:eastAsia="Times New Roman"/>
-          <w:color w:val="4472C4"/>
-          <w:sz w:val="24"/>
-          <w:szCs w:val="24"/>
-          <w:shd w:val="clear" w:color="auto" w:fill="FFFFFF"/>
-        </w:rPr>
-        <w:tab/>
-      </w:r>
-      <w:r>
-        <w:rPr>
-          <w:rFonts w:ascii="Arial" w:hAnsi="Arial" w:cs="Arial" w:eastAsia="Times New Roman"/>
-          <w:color w:val="000000"/>
-          <w:sz w:val="24"/>
-          <w:szCs w:val="24"/>
-        </w:rPr>
-        <w:t xml:space="preserve">Pool overview</w:t>
-      </w:r>
-    </w:p>
-    <w:p>
-      <w:pPr>
-        <w:spacing w:after="0" w:line="240" w:lineRule="auto"/>
-        <w:ind w:left="360"/>
-        <w:rPr>
-          <w:rFonts w:ascii="Arial" w:eastAsia="Times New Roman" w:hAnsi="Arial" w:cs="Arial"/>
-          <w:color w:val="000000"/>
-          <w:sz w:val="24"/>
-          <w:szCs w:val="24"/>
-        </w:rPr>
-      </w:pPr>
-      <w:r>
-        <w:rPr>
-          <w:rFonts w:ascii="Arial" w:hAnsi="Arial" w:cs="Arial" w:eastAsia="Times New Roman"/>
-          <w:color w:val="4472C4"/>
-          <w:sz w:val="24"/>
-          <w:szCs w:val="24"/>
-          <w:shd w:val="clear" w:color="auto" w:fill="FFFFFF"/>
-        </w:rPr>
-        <w:tab/>
-      </w:r>
-      <w:r>
-        <w:rPr>
-          <w:rFonts w:ascii="Arial" w:hAnsi="Arial" w:cs="Arial" w:eastAsia="Times New Roman"/>
-          <w:color w:val="000000"/>
-          <w:sz w:val="24"/>
-          <w:szCs w:val="24"/>
-        </w:rPr>
-        <w:t xml:space="preserve">0% Fee Pool Europe</w:t>
-      </w:r>
-    </w:p>
-    <w:p>
-      <w:pPr>
-        <w:spacing w:after="0" w:line="240" w:lineRule="auto"/>
-        <w:ind w:left="360"/>
-        <w:rPr>
-          <w:rFonts w:ascii="Arial" w:eastAsia="Times New Roman" w:hAnsi="Arial" w:cs="Arial"/>
-          <w:color w:val="000000"/>
-          <w:sz w:val="24"/>
-          <w:szCs w:val="24"/>
-        </w:rPr>
-      </w:pPr>
-      <w:r>
-        <w:rPr>
-          <w:rFonts w:ascii="Arial" w:hAnsi="Arial" w:cs="Arial" w:eastAsia="Times New Roman"/>
-          <w:color w:val="4472C4"/>
-          <w:sz w:val="24"/>
-          <w:szCs w:val="24"/>
-          <w:shd w:val="clear" w:color="auto" w:fill="FFFFFF"/>
-        </w:rPr>
-        <w:tab/>
-      </w:r>
-      <w:r>
-        <w:rPr>
-          <w:rFonts w:ascii="Arial" w:hAnsi="Arial" w:cs="Arial" w:eastAsia="Times New Roman"/>
-          <w:color w:val="000000"/>
-          <w:sz w:val="24"/>
-          <w:szCs w:val="24"/>
-        </w:rPr>
-        <w:t xml:space="preserve">0% Fee Pool USA</w:t>
-      </w:r>
-    </w:p>
-    <w:p>
-      <w:pPr>
-        <w:spacing w:after="0" w:line="240" w:lineRule="auto"/>
-        <w:ind w:left="360"/>
-        <w:rPr>
-          <w:rFonts w:ascii="Arial" w:eastAsia="Times New Roman" w:hAnsi="Arial" w:cs="Arial"/>
-          <w:color w:val="000000"/>
-          <w:sz w:val="24"/>
-          <w:szCs w:val="24"/>
-        </w:rPr>
-      </w:pPr>
-      <w:r>
-        <w:rPr>
-          <w:rFonts w:ascii="Arial" w:hAnsi="Arial" w:cs="Arial" w:eastAsia="Times New Roman"/>
-          <w:color w:val="4472C4"/>
-          <w:sz w:val="24"/>
-          <w:szCs w:val="24"/>
-          <w:shd w:val="clear" w:color="auto" w:fill="FFFFFF"/>
-        </w:rPr>
-        <w:tab/>
-      </w:r>
-      <w:r>
-        <w:rPr>
-          <w:rFonts w:ascii="Arial" w:hAnsi="Arial" w:cs="Arial" w:eastAsia="Times New Roman"/>
-          <w:color w:val="000000"/>
-          <w:sz w:val="24"/>
-          <w:szCs w:val="24"/>
-        </w:rPr>
-        <w:t xml:space="preserve">0% Fee Pool Asian</w:t>
-      </w:r>
-    </w:p>
-    <w:p>
-      <w:pPr>
-        <w:spacing w:after="0" w:line="240" w:lineRule="auto"/>
-        <w:ind w:left="360"/>
-        <w:rPr>
-          <w:rFonts w:ascii="Times New Roman" w:eastAsia="Times New Roman" w:hAnsi="Times New Roman" w:cs="Times New Roman"/>
-          <w:sz w:val="24"/>
-          <w:szCs w:val="24"/>
-        </w:rPr>
-      </w:pPr>
-      <w:r>
-        <w:rPr>
-          <w:rFonts w:ascii="Arial" w:hAnsi="Arial" w:cs="Arial" w:eastAsia="Times New Roman"/>
-          <w:color w:val="4472C4"/>
-          <w:sz w:val="24"/>
-          <w:szCs w:val="24"/>
-          <w:shd w:val="clear" w:color="auto" w:fill="FFFFFF"/>
-        </w:rPr>
-        <w:tab/>
-      </w:r>
-      <w:r>
-        <w:rPr>
-          <w:rFonts w:ascii="Arial" w:hAnsi="Arial" w:cs="Arial" w:eastAsia="Times New Roman"/>
-          <w:color w:val="000000"/>
-          <w:sz w:val="24"/>
-          <w:szCs w:val="24"/>
-        </w:rPr>
-        <w:t>Forum</w:t>
-      </w:r>
-    </w:p>
-    <w:p>
-      <w:pPr>
-        <w:spacing w:after="0" w:line="240" w:lineRule="auto"/>
-        <w:ind w:left="360"/>
-        <w:rPr>
-          <w:rFonts w:ascii="Times New Roman" w:eastAsia="Times New Roman" w:hAnsi="Times New Roman" w:cs="Times New Roman"/>
-          <w:sz w:val="24"/>
-          <w:szCs w:val="24"/>
-        </w:rPr>
-      </w:pPr>
-      <w:r>
-        <w:rPr>
-          <w:rFonts w:ascii="Arial" w:hAnsi="Arial" w:cs="Arial" w:eastAsia="Times New Roman"/>
-          <w:color w:val="4472C4"/>
-          <w:sz w:val="24"/>
-          <w:szCs w:val="24"/>
-          <w:shd w:val="clear" w:color="auto" w:fill="FFFFFF"/>
-        </w:rPr>
-        <w:tab/>
-      </w:r>
-      <w:r>
-        <w:rPr>
-          <w:rFonts w:ascii="Arial" w:hAnsi="Arial" w:cs="Arial" w:eastAsia="Times New Roman"/>
-          <w:color w:val="000000"/>
-          <w:sz w:val="24"/>
-          <w:szCs w:val="24"/>
-        </w:rPr>
-        <w:t>Voting</w:t>
-      </w:r>
-    </w:p>
-    <w:p>
-      <w:pPr>
-        <w:spacing w:after="0" w:line="240" w:lineRule="auto"/>
-        <w:ind w:left="360" w:firstLine="360"/>
-        <w:rPr>
-          <w:rFonts w:ascii="Times New Roman" w:eastAsia="Times New Roman" w:hAnsi="Times New Roman" w:cs="Times New Roman"/>
-          <w:sz w:val="24"/>
-          <w:szCs w:val="24"/>
-        </w:rPr>
-      </w:pPr>
-      <w:r>
-        <w:rPr>
-          <w:rFonts w:ascii="Arial" w:hAnsi="Arial" w:cs="Arial" w:eastAsia="Times New Roman"/>
-          <w:color w:val="000000"/>
-          <w:sz w:val="24"/>
-          <w:szCs w:val="24"/>
-        </w:rPr>
-        <w:t>Graphics</w:t>
-      </w:r>
-    </w:p>
-    <w:p>
-      <w:pPr>
-        <w:spacing w:after="0" w:line="240" w:lineRule="auto"/>
-        <w:ind w:left="360" w:firstLine="360"/>
-        <w:rPr>
-          <w:rFonts w:ascii="Times New Roman" w:eastAsia="Times New Roman" w:hAnsi="Times New Roman" w:cs="Times New Roman"/>
-          <w:sz w:val="24"/>
-          <w:szCs w:val="24"/>
-        </w:rPr>
-      </w:pPr>
-      <w:r>
-        <w:rPr>
-          <w:rFonts w:ascii="Arial" w:hAnsi="Arial" w:cs="Arial" w:eastAsia="Times New Roman"/>
-          <w:color w:val="222222"/>
-          <w:sz w:val="24"/>
-          <w:szCs w:val="24"/>
-          <w:shd w:val="clear" w:color="auto" w:fill="FFFFFF"/>
-        </w:rPr>
-        <w:t>Github</w:t>
-      </w:r>
-    </w:p>
-    <w:p>
-      <w:pPr>
-        <w:spacing w:after="0" w:line="240" w:lineRule="auto"/>
-        <w:ind w:left="360"/>
-        <w:rPr>
-          <w:rFonts w:ascii="Times New Roman" w:eastAsia="Times New Roman" w:hAnsi="Times New Roman" w:cs="Times New Roman"/>
-          <w:sz w:val="24"/>
-          <w:szCs w:val="24"/>
-        </w:rPr>
-      </w:pPr>
-      <w:r>
-        <w:rPr>
-          <w:rFonts w:ascii="Arial" w:hAnsi="Arial" w:cs="Arial" w:eastAsia="Times New Roman"/>
-          <w:color w:val="000000"/>
-          <w:sz w:val="24"/>
-          <w:szCs w:val="24"/>
-          <w:shd w:val="clear" w:color="auto" w:fill="FFFFFF"/>
-        </w:rPr>
-        <w:t>News</w:t>
-      </w:r>
-    </w:p>
-    <w:p>
-      <w:pPr>
-        <w:spacing w:after="0" w:line="240" w:lineRule="auto"/>
-        <w:ind w:left="360"/>
-        <w:rPr>
-          <w:rFonts w:ascii="Times New Roman" w:eastAsia="Times New Roman" w:hAnsi="Times New Roman" w:cs="Times New Roman"/>
-          <w:sz w:val="24"/>
-          <w:szCs w:val="24"/>
-        </w:rPr>
-      </w:pPr>
-      <w:r>
-        <w:rPr>
-          <w:rFonts w:ascii="Arial" w:hAnsi="Arial" w:cs="Arial" w:eastAsia="Times New Roman"/>
-          <w:color w:val="4472C4"/>
-          <w:sz w:val="24"/>
-          <w:szCs w:val="24"/>
-          <w:shd w:val="clear" w:color="auto" w:fill="FFFFFF"/>
-        </w:rPr>
-        <w:tab/>
-      </w:r>
-      <w:r>
-        <w:rPr>
-          <w:rFonts w:ascii="Arial" w:hAnsi="Arial" w:cs="Arial" w:eastAsia="Times New Roman"/>
-          <w:color w:val="222222"/>
-          <w:sz w:val="24"/>
-          <w:szCs w:val="24"/>
-          <w:shd w:val="clear" w:color="auto" w:fill="FFFFFF"/>
-        </w:rPr>
-        <w:t>Events</w:t>
-      </w:r>
-    </w:p>
-    <w:p>
-      <w:pPr>
-        <w:spacing w:after="0" w:line="240" w:lineRule="auto"/>
-        <w:ind w:left="360"/>
-        <w:rPr>
-          <w:rFonts w:ascii="Times New Roman" w:eastAsia="Times New Roman" w:hAnsi="Times New Roman" w:cs="Times New Roman"/>
-          <w:sz w:val="24"/>
-          <w:szCs w:val="24"/>
-        </w:rPr>
-      </w:pPr>
-      <w:r>
-        <w:rPr>
-          <w:rFonts w:ascii="Arial" w:hAnsi="Arial" w:cs="Arial" w:eastAsia="Times New Roman"/>
-          <w:color w:val="000000"/>
-          <w:sz w:val="24"/>
-          <w:szCs w:val="24"/>
-          <w:shd w:val="clear" w:color="auto" w:fill="FFFFFF"/>
-        </w:rPr>
-        <w:t xml:space="preserve">Get SmartCash</w:t>
-      </w:r>
-    </w:p>
-    <w:p>
-      <w:pPr>
-        <w:spacing w:after="0" w:line="240" w:lineRule="auto"/>
-        <w:ind w:left="360"/>
-        <w:rPr>
-          <w:rFonts w:ascii="Times New Roman" w:eastAsia="Times New Roman" w:hAnsi="Times New Roman" w:cs="Times New Roman"/>
-          <w:sz w:val="24"/>
-          <w:szCs w:val="24"/>
-        </w:rPr>
-      </w:pPr>
-      <w:r>
-        <w:rPr>
-          <w:rFonts w:ascii="Arial" w:hAnsi="Arial" w:cs="Arial" w:eastAsia="Times New Roman"/>
-          <w:color w:val="4472C4"/>
-          <w:sz w:val="24"/>
-          <w:szCs w:val="24"/>
-          <w:shd w:val="clear" w:color="auto" w:fill="FFFFFF"/>
-        </w:rPr>
-        <w:tab/>
-      </w:r>
-      <w:r>
-        <w:rPr>
-          <w:rFonts w:ascii="Arial" w:hAnsi="Arial" w:cs="Arial" w:eastAsia="Times New Roman"/>
-          <w:color w:val="000000"/>
-          <w:sz w:val="24"/>
-          <w:szCs w:val="24"/>
-          <w:shd w:val="clear" w:color="auto" w:fill="FFFFFF"/>
-        </w:rPr>
-        <w:t>SmartRewards</w:t>
-      </w:r>
-      <w:r>
-        <w:rPr>
-          <w:rFonts w:ascii="Arial" w:hAnsi="Arial" w:cs="Arial" w:eastAsia="Times New Roman"/>
-          <w:color w:val="4472C4"/>
-          <w:sz w:val="24"/>
-          <w:szCs w:val="24"/>
-          <w:shd w:val="clear" w:color="auto" w:fill="FFFFFF"/>
-        </w:rPr>
-        <w:t xml:space="preserve"> </w:t>
-      </w:r>
-    </w:p>
-    <w:p>
-      <w:pPr>
-        <w:spacing w:after="0" w:line="240" w:lineRule="auto"/>
-        <w:ind w:left="360"/>
-        <w:rPr>
-          <w:rFonts w:ascii="Times New Roman" w:eastAsia="Times New Roman" w:hAnsi="Times New Roman" w:cs="Times New Roman"/>
-          <w:sz w:val="24"/>
-          <w:szCs w:val="24"/>
-        </w:rPr>
-      </w:pPr>
-      <w:r>
-        <w:rPr>
-          <w:rFonts w:ascii="Arial" w:hAnsi="Arial" w:cs="Arial" w:eastAsia="Times New Roman"/>
-          <w:color w:val="000000"/>
-          <w:sz w:val="24"/>
-          <w:szCs w:val="24"/>
-          <w:shd w:val="clear" w:color="auto" w:fill="FFFFFF"/>
-        </w:rPr>
-        <w:t>Wallets</w:t>
-      </w:r>
-    </w:p>
-    <w:p>
-      <w:pPr>
-        <w:spacing w:after="0" w:line="240" w:lineRule="auto"/>
-        <w:ind w:left="360" w:firstLine="360"/>
-        <w:rPr>
-          <w:rFonts w:ascii="Times New Roman" w:eastAsia="Times New Roman" w:hAnsi="Times New Roman" w:cs="Times New Roman"/>
-          <w:sz w:val="24"/>
-          <w:szCs w:val="24"/>
-        </w:rPr>
-      </w:pPr>
-      <w:r>
-        <w:rPr>
-          <w:rFonts w:ascii="Arial" w:hAnsi="Arial" w:cs="Arial" w:eastAsia="Times New Roman"/>
-          <w:color w:val="000000"/>
-          <w:sz w:val="24"/>
-          <w:szCs w:val="24"/>
-          <w:shd w:val="clear" w:color="auto" w:fill="FFFFFF"/>
-        </w:rPr>
-        <w:t xml:space="preserve">Electrum Wallets</w:t>
       </w:r>
     </w:p>
     <w:p>
@@ -1894,6 +1844,7 @@
     <w:lsdException w:name="HTML Sample" w:semiHidden="1" w:unhideWhenUsed="1"/>
     <w:lsdException w:name="HTML Typewriter" w:semiHidden="1" w:unhideWhenUsed="1"/>
     <w:lsdException w:name="HTML Variable" w:semiHidden="1" w:unhideWhenUsed="1"/>
+    <w:lsdException w:name="Normal Table" w:semiHidden="1" w:unhideWhenUsed="1"/>
     <w:lsdException w:name="annotation subject" w:semiHidden="1" w:unhideWhenUsed="1"/>
     <w:lsdException w:name="No List" w:semiHidden="1" w:unhideWhenUsed="1"/>
     <w:lsdException w:name="Outline List 1" w:semiHidden="1" w:unhideWhenUsed="1"/>
@@ -1937,8 +1888,10 @@
     <w:lsdException w:name="Table Elegant" w:semiHidden="1" w:unhideWhenUsed="1"/>
     <w:lsdException w:name="Table Professional" w:semiHidden="1" w:unhideWhenUsed="1"/>
     <w:lsdException w:name="Table Subtle 1" w:semiHidden="1" w:unhideWhenUsed="1"/>
+    <w:lsdException w:name="Table Subtle 2" w:semiHidden="1" w:unhideWhenUsed="1"/>
     <w:lsdException w:name="Table Web 1" w:semiHidden="1" w:unhideWhenUsed="1"/>
     <w:lsdException w:name="Table Web 2" w:semiHidden="1" w:unhideWhenUsed="1"/>
+    <w:lsdException w:name="Table Web 3" w:semiHidden="1" w:unhideWhenUsed="1"/>
     <w:lsdException w:name="Balloon Text" w:semiHidden="1" w:unhideWhenUsed="1"/>
     <w:lsdException w:name="Table Grid" w:uiPriority="39"/>
     <w:lsdException w:name="Table Theme" w:semiHidden="1" w:unhideWhenUsed="1"/>

</xml_diff>